<commit_message>
added conclusion and work cited
</commit_message>
<xml_diff>
--- a/final 2.docx
+++ b/final 2.docx
@@ -2173,12 +2173,388 @@
     <w:p>
       <w:pPr>
         <w:spacing w:line="480" w:lineRule="auto"/>
-        <w:rPr>
+        <w:jc w:val="center"/>
+        <w:rPr>
+          <w:rFonts w:ascii="MS Gothic" w:eastAsia="MS Gothic" w:hAnsi="MS Gothic" w:cs="MS Gothic"/>
+          <w:b/>
           <w:sz w:val="24"/>
           <w:szCs w:val="24"/>
         </w:rPr>
       </w:pPr>
       <w:bookmarkStart w:id="0" w:name="_GoBack"/>
+      <w:proofErr w:type="spellStart"/>
+      <w:r>
+        <w:rPr>
+          <w:rFonts w:ascii="MS Gothic" w:eastAsia="MS Gothic" w:hAnsi="MS Gothic" w:cs="MS Gothic" w:hint="eastAsia"/>
+          <w:b/>
+          <w:sz w:val="24"/>
+          <w:szCs w:val="24"/>
+        </w:rPr>
+        <w:lastRenderedPageBreak/>
+        <w:t>まとめ</w:t>
+      </w:r>
+      <w:proofErr w:type="spellEnd"/>
+    </w:p>
+    <w:p>
+      <w:pPr>
+        <w:spacing w:line="480" w:lineRule="auto"/>
+        <w:rPr>
+          <w:sz w:val="24"/>
+          <w:szCs w:val="24"/>
+        </w:rPr>
+      </w:pPr>
+      <w:r>
+        <w:rPr>
+          <w:b/>
+          <w:sz w:val="24"/>
+          <w:szCs w:val="24"/>
+        </w:rPr>
+        <w:tab/>
+      </w:r>
+      <w:r>
+        <w:rPr>
+          <w:rFonts w:ascii="MS Gothic" w:eastAsia="MS Gothic" w:hAnsi="MS Gothic" w:cs="MS Gothic" w:hint="eastAsia"/>
+          <w:sz w:val="24"/>
+          <w:szCs w:val="24"/>
+        </w:rPr>
+        <w:t>中国地方の研究は面白かったです。たくさん情報を習いました。前は日本で砂山があることと全然思えませんでしたよ！</w:t>
+      </w:r>
+      <w:r>
+        <w:rPr>
+          <w:rFonts w:ascii="MS Gothic" w:eastAsia="MS Gothic" w:hAnsi="MS Gothic" w:cs="MS Gothic" w:hint="eastAsia"/>
+          <w:sz w:val="24"/>
+          <w:szCs w:val="24"/>
+        </w:rPr>
+        <w:t>中国地方は１県だが、北部と南部がまるっきり反対です。</w:t>
+      </w:r>
+      <w:r>
+        <w:rPr>
+          <w:rFonts w:ascii="MS Gothic" w:eastAsia="MS Gothic" w:hAnsi="MS Gothic" w:cs="MS Gothic" w:hint="eastAsia"/>
+          <w:sz w:val="24"/>
+          <w:szCs w:val="24"/>
+        </w:rPr>
+        <w:t>種々な場所があります。</w:t>
+      </w:r>
+      <w:r>
+        <w:rPr>
+          <w:rFonts w:ascii="MS Gothic" w:eastAsia="MS Gothic" w:hAnsi="MS Gothic" w:cs="MS Gothic" w:hint="eastAsia"/>
+          <w:sz w:val="24"/>
+          <w:szCs w:val="24"/>
+        </w:rPr>
+        <w:t>都市や丘や農地や砂丘もありますよ。</w:t>
+      </w:r>
+      <w:r>
+        <w:rPr>
+          <w:rFonts w:ascii="MS Gothic" w:eastAsia="MS Gothic" w:hAnsi="MS Gothic" w:cs="MS Gothic" w:hint="eastAsia"/>
+          <w:sz w:val="24"/>
+          <w:szCs w:val="24"/>
+        </w:rPr>
+        <w:t>たくさん可愛いゆるチャラもいます。</w:t>
+      </w:r>
+      <w:r>
+        <w:rPr>
+          <w:rFonts w:ascii="MS Gothic" w:eastAsia="MS Gothic" w:hAnsi="MS Gothic" w:cs="MS Gothic" w:hint="eastAsia"/>
+          <w:sz w:val="24"/>
+          <w:szCs w:val="24"/>
+        </w:rPr>
+        <w:t>ぜひ、中国地方に行けることがあったら、必ず見に行こう！</w:t>
+      </w:r>
+    </w:p>
+    <w:p>
+      <w:pPr>
+        <w:spacing w:line="480" w:lineRule="auto"/>
+        <w:jc w:val="center"/>
+        <w:rPr>
+          <w:sz w:val="24"/>
+          <w:szCs w:val="24"/>
+        </w:rPr>
+      </w:pPr>
+    </w:p>
+    <w:p>
+      <w:pPr>
+        <w:spacing w:line="480" w:lineRule="auto"/>
+        <w:rPr>
+          <w:sz w:val="24"/>
+          <w:szCs w:val="24"/>
+        </w:rPr>
+      </w:pPr>
+    </w:p>
+    <w:p>
+      <w:pPr>
+        <w:spacing w:line="480" w:lineRule="auto"/>
+        <w:rPr>
+          <w:sz w:val="24"/>
+          <w:szCs w:val="24"/>
+        </w:rPr>
+      </w:pPr>
+    </w:p>
+    <w:p>
+      <w:pPr>
+        <w:spacing w:line="480" w:lineRule="auto"/>
+        <w:rPr>
+          <w:sz w:val="24"/>
+          <w:szCs w:val="24"/>
+        </w:rPr>
+      </w:pPr>
+    </w:p>
+    <w:p>
+      <w:pPr>
+        <w:spacing w:line="480" w:lineRule="auto"/>
+        <w:rPr>
+          <w:sz w:val="24"/>
+          <w:szCs w:val="24"/>
+        </w:rPr>
+      </w:pPr>
+    </w:p>
+    <w:p>
+      <w:pPr>
+        <w:spacing w:line="480" w:lineRule="auto"/>
+        <w:rPr>
+          <w:sz w:val="24"/>
+          <w:szCs w:val="24"/>
+        </w:rPr>
+      </w:pPr>
+    </w:p>
+    <w:p>
+      <w:pPr>
+        <w:spacing w:line="480" w:lineRule="auto"/>
+        <w:rPr>
+          <w:sz w:val="24"/>
+          <w:szCs w:val="24"/>
+        </w:rPr>
+      </w:pPr>
+    </w:p>
+    <w:p>
+      <w:pPr>
+        <w:spacing w:line="480" w:lineRule="auto"/>
+        <w:rPr>
+          <w:sz w:val="24"/>
+          <w:szCs w:val="24"/>
+        </w:rPr>
+      </w:pPr>
+    </w:p>
+    <w:p>
+      <w:pPr>
+        <w:spacing w:line="480" w:lineRule="auto"/>
+        <w:rPr>
+          <w:sz w:val="24"/>
+          <w:szCs w:val="24"/>
+        </w:rPr>
+      </w:pPr>
+    </w:p>
+    <w:p>
+      <w:pPr>
+        <w:spacing w:line="480" w:lineRule="auto"/>
+        <w:rPr>
+          <w:sz w:val="24"/>
+          <w:szCs w:val="24"/>
+        </w:rPr>
+      </w:pPr>
+    </w:p>
+    <w:p>
+      <w:pPr>
+        <w:spacing w:line="480" w:lineRule="auto"/>
+        <w:rPr>
+          <w:sz w:val="24"/>
+          <w:szCs w:val="24"/>
+        </w:rPr>
+      </w:pPr>
+    </w:p>
+    <w:p>
+      <w:pPr>
+        <w:spacing w:line="480" w:lineRule="auto"/>
+        <w:rPr>
+          <w:sz w:val="24"/>
+          <w:szCs w:val="24"/>
+        </w:rPr>
+      </w:pPr>
+    </w:p>
+    <w:p>
+      <w:pPr>
+        <w:spacing w:line="480" w:lineRule="auto"/>
+        <w:rPr>
+          <w:sz w:val="24"/>
+          <w:szCs w:val="24"/>
+        </w:rPr>
+      </w:pPr>
+    </w:p>
+    <w:p>
+      <w:pPr>
+        <w:spacing w:line="480" w:lineRule="auto"/>
+        <w:jc w:val="center"/>
+        <w:rPr>
+          <w:sz w:val="24"/>
+          <w:szCs w:val="24"/>
+        </w:rPr>
+      </w:pPr>
+      <w:r>
+        <w:rPr>
+          <w:sz w:val="24"/>
+          <w:szCs w:val="24"/>
+        </w:rPr>
+        <w:lastRenderedPageBreak/>
+        <w:t>Work Cited</w:t>
+      </w:r>
+    </w:p>
+    <w:p>
+      <w:pPr>
+        <w:spacing w:line="480" w:lineRule="auto"/>
+        <w:rPr>
+          <w:sz w:val="24"/>
+          <w:szCs w:val="24"/>
+        </w:rPr>
+      </w:pPr>
+      <w:r>
+        <w:rPr>
+          <w:sz w:val="24"/>
+          <w:szCs w:val="24"/>
+        </w:rPr>
+        <w:t>https://www.data.jma.go.jp/gmd/cpd/longfcst/en/tourist/file/Chugoku.html</w:t>
+      </w:r>
+    </w:p>
+    <w:p>
+      <w:pPr>
+        <w:spacing w:line="480" w:lineRule="auto"/>
+        <w:rPr>
+          <w:sz w:val="24"/>
+          <w:szCs w:val="24"/>
+        </w:rPr>
+      </w:pPr>
+      <w:r>
+        <w:rPr>
+          <w:sz w:val="24"/>
+          <w:szCs w:val="24"/>
+        </w:rPr>
+        <w:t>https://web-japan.org/kidsweb/explore/regions/q7.html</w:t>
+      </w:r>
+    </w:p>
+    <w:p>
+      <w:pPr>
+        <w:spacing w:line="480" w:lineRule="auto"/>
+        <w:rPr>
+          <w:sz w:val="24"/>
+          <w:szCs w:val="24"/>
+        </w:rPr>
+      </w:pPr>
+      <w:r>
+        <w:rPr>
+          <w:sz w:val="24"/>
+          <w:szCs w:val="24"/>
+        </w:rPr>
+        <w:t>https://photius.com/countries/japan/geography/japan_geography_chugoku.html</w:t>
+      </w:r>
+    </w:p>
+    <w:p>
+      <w:pPr>
+        <w:spacing w:line="480" w:lineRule="auto"/>
+        <w:rPr>
+          <w:sz w:val="24"/>
+          <w:szCs w:val="24"/>
+        </w:rPr>
+      </w:pPr>
+      <w:r>
+        <w:rPr>
+          <w:sz w:val="24"/>
+          <w:szCs w:val="24"/>
+        </w:rPr>
+        <w:t>https://en.wikipedia.org/wiki/Ch%C5%ABgoku_region</w:t>
+      </w:r>
+    </w:p>
+    <w:p>
+      <w:pPr>
+        <w:spacing w:line="480" w:lineRule="auto"/>
+        <w:rPr>
+          <w:sz w:val="24"/>
+          <w:szCs w:val="24"/>
+        </w:rPr>
+      </w:pPr>
+      <w:r>
+        <w:rPr>
+          <w:sz w:val="24"/>
+          <w:szCs w:val="24"/>
+        </w:rPr>
+        <w:t>https://japandeluxetours.com/destinations/region-chugoku</w:t>
+      </w:r>
+    </w:p>
+    <w:p>
+      <w:pPr>
+        <w:spacing w:line="480" w:lineRule="auto"/>
+        <w:rPr>
+          <w:sz w:val="24"/>
+          <w:szCs w:val="24"/>
+        </w:rPr>
+      </w:pPr>
+      <w:r>
+        <w:rPr>
+          <w:sz w:val="24"/>
+          <w:szCs w:val="24"/>
+        </w:rPr>
+        <w:t>https://matome.naver.jp/odai/2146604664507760201</w:t>
+      </w:r>
+    </w:p>
+    <w:p>
+      <w:pPr>
+        <w:spacing w:line="480" w:lineRule="auto"/>
+        <w:rPr>
+          <w:sz w:val="24"/>
+          <w:szCs w:val="24"/>
+        </w:rPr>
+      </w:pPr>
+      <w:r>
+        <w:rPr>
+          <w:sz w:val="24"/>
+          <w:szCs w:val="24"/>
+        </w:rPr>
+        <w:t>https://tabetainjya.com/archives/koneta/post_2384/</w:t>
+      </w:r>
+    </w:p>
+    <w:p>
+      <w:pPr>
+        <w:spacing w:line="480" w:lineRule="auto"/>
+        <w:rPr>
+          <w:sz w:val="24"/>
+          <w:szCs w:val="24"/>
+        </w:rPr>
+      </w:pPr>
+      <w:r>
+        <w:rPr>
+          <w:sz w:val="24"/>
+          <w:szCs w:val="24"/>
+        </w:rPr>
+        <w:t>https://nyankocchi.com/20150605</w:t>
+      </w:r>
+    </w:p>
+    <w:p>
+      <w:pPr>
+        <w:spacing w:line="480" w:lineRule="auto"/>
+        <w:rPr>
+          <w:sz w:val="24"/>
+          <w:szCs w:val="24"/>
+        </w:rPr>
+      </w:pPr>
+      <w:r>
+        <w:rPr>
+          <w:sz w:val="24"/>
+          <w:szCs w:val="24"/>
+        </w:rPr>
+        <w:t>http://www.nhk.or.jp/syakai/10min_tiri/?das_id=D0005120339_00000</w:t>
+      </w:r>
+    </w:p>
+    <w:p>
+      <w:pPr>
+        <w:spacing w:line="480" w:lineRule="auto"/>
+        <w:rPr>
+          <w:sz w:val="24"/>
+          <w:szCs w:val="24"/>
+        </w:rPr>
+      </w:pPr>
+      <w:r>
+        <w:rPr>
+          <w:sz w:val="24"/>
+          <w:szCs w:val="24"/>
+        </w:rPr>
+        <w:t>https://kotobank.jp/word/%E4%B8%AD%E5%9B%BD%E5%9C%B0%E6%96%B9-97203</w:t>
+      </w:r>
       <w:bookmarkEnd w:id="0"/>
     </w:p>
     <w:sectPr>

</xml_diff>